<commit_message>
casos de teste us 01
</commit_message>
<xml_diff>
--- a/Engenharia/Casos de Testes/Casos de Teste Gerenciamento Pampatec - US01Criar_EditarPlano(REFATORADO).docx
+++ b/Engenharia/Casos de Testes/Casos de Teste Gerenciamento Pampatec - US01Criar_EditarPlano(REFATORADO).docx
@@ -817,10 +817,7 @@
               <w:jc w:val="both"/>
             </w:pPr>
             <w:r>
-              <w:t xml:space="preserve">Sistema salva </w:t>
-            </w:r>
-            <w:r>
-              <w:t>o novo custo fixo. E exibe na tabela custos.</w:t>
+              <w:t>Sistema salva o novo custo fixo. E exibe na tabela custos.</w:t>
             </w:r>
           </w:p>
         </w:tc>
@@ -845,6 +842,8 @@
             </w:r>
           </w:p>
         </w:tc>
+        <w:bookmarkStart w:id="0" w:name="_GoBack"/>
+        <w:bookmarkEnd w:id="0"/>
       </w:tr>
       <w:tr>
         <w:tc>
@@ -881,31 +880,7 @@
               <w:rPr>
                 <w:b/>
               </w:rPr>
-              <w:t>Usuário</w:t>
-            </w:r>
-            <w:r>
-              <w:rPr>
-                <w:b/>
-              </w:rPr>
-              <w:t xml:space="preserve"> </w:t>
-            </w:r>
-            <w:r>
-              <w:rPr>
-                <w:b/>
-              </w:rPr>
-              <w:t>seleciona adiciona um novo custo fixo, na aba “Plano Financeiro”</w:t>
-            </w:r>
-            <w:r>
-              <w:rPr>
-                <w:b/>
-              </w:rPr>
-              <w:t>. Sem ter preenchido o campo “Nome do custo” ou o campo “Valor” do custo fixo</w:t>
-            </w:r>
-            <w:r>
-              <w:rPr>
-                <w:b/>
-              </w:rPr>
-              <w:t>.</w:t>
+              <w:t>Usuário seleciona adiciona um novo custo fixo, na aba “Plano Financeiro”. Sem ter preenchido o campo “Nome do custo” ou o campo “Valor” do custo fixo.</w:t>
             </w:r>
           </w:p>
         </w:tc>
@@ -992,16 +967,7 @@
               <w:jc w:val="both"/>
             </w:pPr>
             <w:r>
-              <w:t xml:space="preserve">Sistema salva </w:t>
-            </w:r>
-            <w:r>
-              <w:t xml:space="preserve">o novo custo </w:t>
-            </w:r>
-            <w:r>
-              <w:t>variável</w:t>
-            </w:r>
-            <w:r>
-              <w:t>. E exibe na tabela custos.</w:t>
+              <w:t>Sistema salva o novo custo variável. E exibe na tabela custos.</w:t>
             </w:r>
           </w:p>
         </w:tc>
@@ -1062,43 +1028,7 @@
               <w:rPr>
                 <w:b/>
               </w:rPr>
-              <w:t>Usuário</w:t>
-            </w:r>
-            <w:r>
-              <w:rPr>
-                <w:b/>
-              </w:rPr>
-              <w:t xml:space="preserve"> </w:t>
-            </w:r>
-            <w:r>
-              <w:rPr>
-                <w:b/>
-              </w:rPr>
-              <w:t xml:space="preserve">seleciona </w:t>
-            </w:r>
-            <w:r>
-              <w:rPr>
-                <w:b/>
-              </w:rPr>
-              <w:t xml:space="preserve">adiciona um novo custo </w:t>
-            </w:r>
-            <w:r>
-              <w:rPr>
-                <w:b/>
-              </w:rPr>
-              <w:t>variável, na aba “Plano Financeiro”</w:t>
-            </w:r>
-            <w:r>
-              <w:rPr>
-                <w:b/>
-              </w:rPr>
-              <w:t xml:space="preserve">. Sem ter preenchido o campo “Nome do custo” ou o campo “Valor” do custo </w:t>
-            </w:r>
-            <w:r>
-              <w:rPr>
-                <w:b/>
-              </w:rPr>
-              <w:t>variável.</w:t>
+              <w:t>Usuário preenche o campo “Valor” do custo com letras e seleciona adicionar novo custo.</w:t>
             </w:r>
           </w:p>
         </w:tc>
@@ -1111,81 +1041,81 @@
               <w:jc w:val="both"/>
             </w:pPr>
             <w:r>
+              <w:t>Sistema exibe mensagem de erro informando que o custo deve conter apenas números.</w:t>
+            </w:r>
+          </w:p>
+        </w:tc>
+        <w:tc>
+          <w:tcPr>
+            <w:tcW w:w="1842" w:type="dxa"/>
+          </w:tcPr>
+          <w:p>
+            <w:pPr>
+              <w:jc w:val="both"/>
+              <w:rPr>
+                <w:color w:val="FF0000"/>
+                <w:highlight w:val="yellow"/>
+              </w:rPr>
+            </w:pPr>
+            <w:r>
+              <w:rPr>
+                <w:color w:val="FF0000"/>
+                <w:highlight w:val="yellow"/>
+              </w:rPr>
+              <w:t>Negativa</w:t>
+            </w:r>
+          </w:p>
+        </w:tc>
+      </w:tr>
+      <w:tr>
+        <w:tc>
+          <w:tcPr>
+            <w:tcW w:w="704" w:type="dxa"/>
+          </w:tcPr>
+          <w:p>
+            <w:pPr>
+              <w:jc w:val="center"/>
+              <w:rPr>
+                <w:b/>
+              </w:rPr>
+            </w:pPr>
+            <w:r>
+              <w:rPr>
+                <w:b/>
+              </w:rPr>
+              <w:t>8</w:t>
+            </w:r>
+          </w:p>
+        </w:tc>
+        <w:tc>
+          <w:tcPr>
+            <w:tcW w:w="5670" w:type="dxa"/>
+          </w:tcPr>
+          <w:p>
+            <w:pPr>
+              <w:jc w:val="both"/>
+              <w:rPr>
+                <w:b/>
+              </w:rPr>
+            </w:pPr>
+            <w:r>
+              <w:rPr>
+                <w:b/>
+              </w:rPr>
+              <w:t>Usuário seleciona adiciona um novo custo variável, na aba “Plano Financeiro”. Sem ter preenchido o campo “Nome do custo” ou o campo “Valor” do custo variável.</w:t>
+            </w:r>
+          </w:p>
+        </w:tc>
+        <w:tc>
+          <w:tcPr>
+            <w:tcW w:w="4820" w:type="dxa"/>
+          </w:tcPr>
+          <w:p>
+            <w:pPr>
+              <w:jc w:val="both"/>
+            </w:pPr>
+            <w:r>
               <w:t>Sistema exibe mensagem de erro informando que é necessário preencher o campo “Nome do Custo” e o “Valor” do custo variável.</w:t>
-            </w:r>
-          </w:p>
-        </w:tc>
-        <w:tc>
-          <w:tcPr>
-            <w:tcW w:w="1842" w:type="dxa"/>
-          </w:tcPr>
-          <w:p>
-            <w:pPr>
-              <w:jc w:val="both"/>
-              <w:rPr>
-                <w:color w:val="FF0000"/>
-                <w:highlight w:val="yellow"/>
-              </w:rPr>
-            </w:pPr>
-            <w:r>
-              <w:rPr>
-                <w:color w:val="FF0000"/>
-                <w:highlight w:val="yellow"/>
-              </w:rPr>
-              <w:t>Negativa</w:t>
-            </w:r>
-          </w:p>
-        </w:tc>
-      </w:tr>
-      <w:tr>
-        <w:tc>
-          <w:tcPr>
-            <w:tcW w:w="704" w:type="dxa"/>
-          </w:tcPr>
-          <w:p>
-            <w:pPr>
-              <w:jc w:val="center"/>
-              <w:rPr>
-                <w:b/>
-              </w:rPr>
-            </w:pPr>
-            <w:r>
-              <w:rPr>
-                <w:b/>
-              </w:rPr>
-              <w:t>8</w:t>
-            </w:r>
-          </w:p>
-        </w:tc>
-        <w:tc>
-          <w:tcPr>
-            <w:tcW w:w="5670" w:type="dxa"/>
-          </w:tcPr>
-          <w:p>
-            <w:pPr>
-              <w:jc w:val="both"/>
-              <w:rPr>
-                <w:b/>
-              </w:rPr>
-            </w:pPr>
-            <w:r>
-              <w:rPr>
-                <w:b/>
-              </w:rPr>
-              <w:t>Usuário altera o valor do campo “Estágio de Evolução” para “Outro”.</w:t>
-            </w:r>
-          </w:p>
-        </w:tc>
-        <w:tc>
-          <w:tcPr>
-            <w:tcW w:w="4820" w:type="dxa"/>
-          </w:tcPr>
-          <w:p>
-            <w:pPr>
-              <w:jc w:val="both"/>
-            </w:pPr>
-            <w:r>
-              <w:t xml:space="preserve">Sistema exibe um novo campo para que seja preenchido a descrição do valor “Outo”. </w:t>
             </w:r>
           </w:p>
         </w:tc>
@@ -1247,19 +1177,7 @@
               <w:rPr>
                 <w:b/>
               </w:rPr>
-              <w:t xml:space="preserve">Após selecionar o </w:t>
-            </w:r>
-            <w:r>
-              <w:rPr>
-                <w:b/>
-              </w:rPr>
-              <w:t>“Estágio de Evolução”</w:t>
-            </w:r>
-            <w:r>
-              <w:rPr>
-                <w:b/>
-              </w:rPr>
-              <w:t xml:space="preserve"> como “Outro”, usuário não preenche o campo de descrição que foi exibido.</w:t>
+              <w:t>Usuário altera o valor do campo “Estágio de Evolução” para “Outro”.</w:t>
             </w:r>
           </w:p>
         </w:tc>
@@ -1272,6 +1190,80 @@
               <w:jc w:val="both"/>
             </w:pPr>
             <w:r>
+              <w:t xml:space="preserve">Sistema exibe um novo campo para que seja preenchido a descrição do valor “Outo”. </w:t>
+            </w:r>
+          </w:p>
+        </w:tc>
+        <w:tc>
+          <w:tcPr>
+            <w:tcW w:w="1842" w:type="dxa"/>
+          </w:tcPr>
+          <w:p>
+            <w:pPr>
+              <w:jc w:val="both"/>
+              <w:rPr>
+                <w:color w:val="FF0000"/>
+                <w:highlight w:val="yellow"/>
+              </w:rPr>
+            </w:pPr>
+            <w:r>
+              <w:rPr>
+                <w:color w:val="FF0000"/>
+                <w:highlight w:val="yellow"/>
+              </w:rPr>
+              <w:t>Negativa</w:t>
+            </w:r>
+          </w:p>
+        </w:tc>
+      </w:tr>
+      <w:tr>
+        <w:tc>
+          <w:tcPr>
+            <w:tcW w:w="704" w:type="dxa"/>
+          </w:tcPr>
+          <w:p>
+            <w:pPr>
+              <w:jc w:val="center"/>
+              <w:rPr>
+                <w:b/>
+              </w:rPr>
+            </w:pPr>
+            <w:r>
+              <w:rPr>
+                <w:b/>
+              </w:rPr>
+              <w:t>10</w:t>
+            </w:r>
+          </w:p>
+        </w:tc>
+        <w:tc>
+          <w:tcPr>
+            <w:tcW w:w="5670" w:type="dxa"/>
+          </w:tcPr>
+          <w:p>
+            <w:pPr>
+              <w:jc w:val="both"/>
+              <w:rPr>
+                <w:b/>
+              </w:rPr>
+            </w:pPr>
+            <w:r>
+              <w:rPr>
+                <w:b/>
+              </w:rPr>
+              <w:t>Após selecionar o “Estágio de Evolução” como “Outro”, usuário não preenche o campo de descrição que foi exibido.</w:t>
+            </w:r>
+          </w:p>
+        </w:tc>
+        <w:tc>
+          <w:tcPr>
+            <w:tcW w:w="4820" w:type="dxa"/>
+          </w:tcPr>
+          <w:p>
+            <w:pPr>
+              <w:jc w:val="both"/>
+            </w:pPr>
+            <w:r>
               <w:t>Sistema fica aguardando que seja preenchido o de descrição que foi exibido para então salvar</w:t>
             </w:r>
           </w:p>
@@ -1314,7 +1306,7 @@
               <w:rPr>
                 <w:b/>
               </w:rPr>
-              <w:t>10</w:t>
+              <w:t>11</w:t>
             </w:r>
           </w:p>
         </w:tc>
@@ -1346,10 +1338,7 @@
               <w:jc w:val="both"/>
             </w:pPr>
             <w:r>
-              <w:t xml:space="preserve">Sistema </w:t>
-            </w:r>
-            <w:r>
-              <w:t>salva o novo valor do “Estágio de Evolução”</w:t>
+              <w:t>Sistema salva o novo valor do “Estágio de Evolução”</w:t>
             </w:r>
             <w:r>
               <w:t xml:space="preserve"> e também a descrição que foi solicitada.</w:t>
@@ -1376,8 +1365,6 @@
               </w:rPr>
               <w:t>Negativa</w:t>
             </w:r>
-            <w:bookmarkStart w:id="0" w:name="_GoBack"/>
-            <w:bookmarkEnd w:id="0"/>
           </w:p>
         </w:tc>
       </w:tr>
@@ -2901,7 +2888,7 @@
 </file>
 
 <file path=customXml/itemProps1.xml><?xml version="1.0" encoding="utf-8"?>
-<ds:datastoreItem xmlns:ds="http://schemas.openxmlformats.org/officeDocument/2006/customXml" ds:itemID="{5FD1E939-5B19-4362-A141-2415E175AB07}">
+<ds:datastoreItem xmlns:ds="http://schemas.openxmlformats.org/officeDocument/2006/customXml" ds:itemID="{E1AAF2F7-785D-4DC3-B6C5-72FA9FBC3F60}">
   <ds:schemaRefs>
     <ds:schemaRef ds:uri="http://schemas.openxmlformats.org/officeDocument/2006/bibliography"/>
   </ds:schemaRefs>

</xml_diff>